<commit_message>
- Még több oldal, meg szép képek
</commit_message>
<xml_diff>
--- a/Dokumentációk/Project dokumentálás, összesített/XKQCNV_1_2_3_4.docx
+++ b/Dokumentációk/Project dokumentálás, összesített/XKQCNV_1_2_3_4.docx
@@ -8,11 +8,81 @@
         <w:pStyle w:val="Cmsor1"/>
       </w:pPr>
       <w:r>
+        <w:rPr>
+          <w:color w:val="800000"/>
+        </w:rPr>
+        <w:drawing>
+          <wp:anchor distT="0" distB="0" distL="114300" distR="114300" simplePos="0" relativeHeight="251659264" behindDoc="1" locked="0" layoutInCell="1" allowOverlap="1" wp14:anchorId="53CADC32" wp14:editId="578AF4B2">
+            <wp:simplePos x="0" y="0"/>
+            <wp:positionH relativeFrom="margin">
+              <wp:align>center</wp:align>
+            </wp:positionH>
+            <wp:positionV relativeFrom="paragraph">
+              <wp:posOffset>515620</wp:posOffset>
+            </wp:positionV>
+            <wp:extent cx="6512358" cy="2051050"/>
+            <wp:effectExtent l="0" t="0" r="3175" b="6350"/>
+            <wp:wrapTopAndBottom/>
+            <wp:docPr id="17" name="Kép 17"/>
+            <wp:cNvGraphicFramePr>
+              <a:graphicFrameLocks xmlns:a="http://schemas.openxmlformats.org/drawingml/2006/main" noChangeAspect="1"/>
+            </wp:cNvGraphicFramePr>
+            <a:graphic xmlns:a="http://schemas.openxmlformats.org/drawingml/2006/main">
+              <a:graphicData uri="http://schemas.openxmlformats.org/drawingml/2006/picture">
+                <pic:pic xmlns:pic="http://schemas.openxmlformats.org/drawingml/2006/picture">
+                  <pic:nvPicPr>
+                    <pic:cNvPr id="1" name=""/>
+                    <pic:cNvPicPr/>
+                  </pic:nvPicPr>
+                  <pic:blipFill>
+                    <a:blip r:embed="rId8">
+                      <a:extLst>
+                        <a:ext uri="{28A0092B-C50C-407E-A947-70E740481C1C}">
+                          <a14:useLocalDpi xmlns:a14="http://schemas.microsoft.com/office/drawing/2010/main" val="0"/>
+                        </a:ext>
+                      </a:extLst>
+                    </a:blip>
+                    <a:stretch>
+                      <a:fillRect/>
+                    </a:stretch>
+                  </pic:blipFill>
+                  <pic:spPr>
+                    <a:xfrm>
+                      <a:off x="0" y="0"/>
+                      <a:ext cx="6512358" cy="2051050"/>
+                    </a:xfrm>
+                    <a:prstGeom prst="rect">
+                      <a:avLst/>
+                    </a:prstGeom>
+                  </pic:spPr>
+                </pic:pic>
+              </a:graphicData>
+            </a:graphic>
+            <wp14:sizeRelH relativeFrom="margin">
+              <wp14:pctWidth>0</wp14:pctWidth>
+            </wp14:sizeRelH>
+            <wp14:sizeRelV relativeFrom="margin">
+              <wp14:pctHeight>0</wp14:pctHeight>
+            </wp14:sizeRelV>
+          </wp:anchor>
+        </w:drawing>
+      </w:r>
+      <w:r>
         <w:t>Project tárolása</w:t>
       </w:r>
       <w:r>
         <w:t>, csoportos dolgozás megvalósítása</w:t>
       </w:r>
+    </w:p>
+    <w:p>
+      <w:pPr>
+        <w:pStyle w:val="Listaszerbekezds"/>
+        <w:ind w:left="0" w:firstLine="0"/>
+        <w:jc w:val="center"/>
+        <w:rPr>
+          <w:color w:val="800000"/>
+        </w:rPr>
+      </w:pPr>
     </w:p>
     <w:p>
       <w:pPr>
@@ -66,11 +136,9 @@
       <w:r>
         <w:t xml:space="preserve"> hogy minél több kérdésre válaszoljon a játékos helyesen</w:t>
       </w:r>
-      <w:proofErr w:type="gramStart"/>
       <w:r>
         <w:t xml:space="preserve">. </w:t>
       </w:r>
-      <w:proofErr w:type="gramEnd"/>
       <w:r>
         <w:t>A játékos nyereménye annál nagyobb, minél több kérdésre válaszol helyesen jól</w:t>
       </w:r>
@@ -80,13 +148,8 @@
       <w:r>
         <w:t xml:space="preserve"> A kérdésekre 4 válasz lehetőséget kap a játékos, ezek közül csak egy helyes válasz van. A játékos rendelkezik segítséggel is, amiket csak egyszer használhat egy játék során</w:t>
       </w:r>
-      <w:proofErr w:type="gramStart"/>
-      <w:r>
-        <w:t xml:space="preserve">. </w:t>
-      </w:r>
-      <w:proofErr w:type="gramEnd"/>
-      <w:r>
-        <w:t>A segítség viszont nem garantált</w:t>
+      <w:r>
+        <w:t>. A segítség viszont nem garantált</w:t>
       </w:r>
       <w:r>
         <w:t xml:space="preserve">an, de nagy valószínűséggel adnak helyes válasz, </w:t>
@@ -124,10 +187,7 @@
         <w:t xml:space="preserve">A project célja </w:t>
       </w:r>
       <w:r>
-        <w:t>egy telefonos és webes applikáció</w:t>
-      </w:r>
-      <w:r>
-        <w:t xml:space="preserve"> készítése</w:t>
+        <w:t>egy telefonos és webes applikáció készítése</w:t>
       </w:r>
       <w:r>
         <w:t>, és új ismeretek szerzése az ilyen jellegű applikációk készítéséről, és az applikáció kivitelezésé több fejlesztővel együtt.</w:t>
@@ -323,8 +383,6 @@
       <w:r>
         <w:t>.</w:t>
       </w:r>
-      <w:bookmarkStart w:id="0" w:name="_GoBack"/>
-      <w:bookmarkEnd w:id="0"/>
     </w:p>
     <w:p>
       <w:pPr>
@@ -342,9 +400,71 @@
         <w:rPr>
           <w:color w:val="800000"/>
         </w:rPr>
+        <w:lastRenderedPageBreak/>
         <w:t>Git</w:t>
       </w:r>
       <w:proofErr w:type="spellEnd"/>
+    </w:p>
+    <w:p>
+      <w:pPr>
+        <w:pStyle w:val="Listaszerbekezds"/>
+        <w:ind w:left="0" w:firstLine="0"/>
+        <w:contextualSpacing w:val="0"/>
+        <w:jc w:val="center"/>
+      </w:pPr>
+      <w:r>
+        <w:rPr>
+          <w:noProof/>
+        </w:rPr>
+        <w:drawing>
+          <wp:inline distT="0" distB="0" distL="0" distR="0" wp14:anchorId="3CE55905" wp14:editId="4765D8E0">
+            <wp:extent cx="3168650" cy="2360743"/>
+            <wp:effectExtent l="0" t="0" r="0" b="1905"/>
+            <wp:docPr id="5" name="Kép 5" descr="https://dl.dropboxusercontent.com/s/662072wwd98mbrp/firefox_GFFtIr7uWG.png"/>
+            <wp:cNvGraphicFramePr>
+              <a:graphicFrameLocks xmlns:a="http://schemas.openxmlformats.org/drawingml/2006/main" noChangeAspect="1"/>
+            </wp:cNvGraphicFramePr>
+            <a:graphic xmlns:a="http://schemas.openxmlformats.org/drawingml/2006/main">
+              <a:graphicData uri="http://schemas.openxmlformats.org/drawingml/2006/picture">
+                <pic:pic xmlns:pic="http://schemas.openxmlformats.org/drawingml/2006/picture">
+                  <pic:nvPicPr>
+                    <pic:cNvPr id="0" name="Picture 1" descr="https://dl.dropboxusercontent.com/s/662072wwd98mbrp/firefox_GFFtIr7uWG.png"/>
+                    <pic:cNvPicPr>
+                      <a:picLocks noChangeAspect="1" noChangeArrowheads="1"/>
+                    </pic:cNvPicPr>
+                  </pic:nvPicPr>
+                  <pic:blipFill>
+                    <a:blip r:embed="rId9" cstate="print">
+                      <a:extLst>
+                        <a:ext uri="{28A0092B-C50C-407E-A947-70E740481C1C}">
+                          <a14:useLocalDpi xmlns:a14="http://schemas.microsoft.com/office/drawing/2010/main" val="0"/>
+                        </a:ext>
+                      </a:extLst>
+                    </a:blip>
+                    <a:srcRect/>
+                    <a:stretch>
+                      <a:fillRect/>
+                    </a:stretch>
+                  </pic:blipFill>
+                  <pic:spPr bwMode="auto">
+                    <a:xfrm>
+                      <a:off x="0" y="0"/>
+                      <a:ext cx="3188724" cy="2375699"/>
+                    </a:xfrm>
+                    <a:prstGeom prst="rect">
+                      <a:avLst/>
+                    </a:prstGeom>
+                    <a:noFill/>
+                    <a:ln>
+                      <a:noFill/>
+                    </a:ln>
+                  </pic:spPr>
+                </pic:pic>
+              </a:graphicData>
+            </a:graphic>
+          </wp:inline>
+        </w:drawing>
+      </w:r>
     </w:p>
     <w:p>
       <w:pPr>
@@ -522,11 +642,7 @@
         <w:t>.</w:t>
       </w:r>
       <w:r>
-        <w:t xml:space="preserve"> Emellett rendelkezni </w:t>
-      </w:r>
-      <w:r>
-        <w:lastRenderedPageBreak/>
-        <w:t xml:space="preserve">kell egy </w:t>
+        <w:t xml:space="preserve"> Emellett rendelkezni kell egy </w:t>
       </w:r>
       <w:proofErr w:type="spellStart"/>
       <w:r>
@@ -586,7 +702,7 @@
                     </pic:cNvPicPr>
                   </pic:nvPicPr>
                   <pic:blipFill>
-                    <a:blip r:embed="rId8" cstate="print">
+                    <a:blip r:embed="rId10" cstate="print">
                       <a:extLst>
                         <a:ext uri="{28A0092B-C50C-407E-A947-70E740481C1C}">
                           <a14:useLocalDpi xmlns:a14="http://schemas.microsoft.com/office/drawing/2010/main" val="0"/>
@@ -639,7 +755,7 @@
                     </pic:cNvPicPr>
                   </pic:nvPicPr>
                   <pic:blipFill>
-                    <a:blip r:embed="rId9" cstate="print">
+                    <a:blip r:embed="rId11" cstate="print">
                       <a:extLst>
                         <a:ext uri="{28A0092B-C50C-407E-A947-70E740481C1C}">
                           <a14:useLocalDpi xmlns:a14="http://schemas.microsoft.com/office/drawing/2010/main" val="0"/>
@@ -792,6 +908,7 @@
         <w:rPr>
           <w:color w:val="800000"/>
         </w:rPr>
+        <w:lastRenderedPageBreak/>
         <w:t>Dokumentálások</w:t>
       </w:r>
     </w:p>
@@ -886,7 +1003,7 @@
                     </pic:cNvPicPr>
                   </pic:nvPicPr>
                   <pic:blipFill>
-                    <a:blip r:embed="rId10" cstate="print">
+                    <a:blip r:embed="rId12" cstate="print">
                       <a:extLst>
                         <a:ext uri="{28A0092B-C50C-407E-A947-70E740481C1C}">
                           <a14:useLocalDpi xmlns:a14="http://schemas.microsoft.com/office/drawing/2010/main" val="0"/>
@@ -920,6 +1037,7 @@
     </w:p>
     <w:p>
       <w:pPr>
+        <w:spacing w:after="240"/>
         <w:jc w:val="center"/>
         <w:rPr>
           <w:i/>
@@ -936,6 +1054,51 @@
           <w:i/>
         </w:rPr>
         <w:t xml:space="preserve"> és mellékletekkel</w:t>
+      </w:r>
+    </w:p>
+    <w:p>
+      <w:pPr>
+        <w:pStyle w:val="Listaszerbekezds"/>
+        <w:numPr>
+          <w:ilvl w:val="1"/>
+          <w:numId w:val="8"/>
+        </w:numPr>
+      </w:pPr>
+      <w:r>
+        <w:t xml:space="preserve">Dokumentumok tárolása </w:t>
+      </w:r>
+      <w:proofErr w:type="spellStart"/>
+      <w:r>
+        <w:t>Git</w:t>
+      </w:r>
+      <w:proofErr w:type="spellEnd"/>
+      <w:r>
+        <w:t>-en</w:t>
+      </w:r>
+    </w:p>
+    <w:p>
+      <w:r>
+        <w:t xml:space="preserve">A dokumentumokat a </w:t>
+      </w:r>
+      <w:proofErr w:type="spellStart"/>
+      <w:r>
+        <w:t>Git</w:t>
+      </w:r>
+      <w:proofErr w:type="spellEnd"/>
+      <w:r>
+        <w:t xml:space="preserve"> rendszeren keresztül lettek tárolva, lehetővé téve a verzió kezelést és az esetleges problémák elkerülését. </w:t>
+      </w:r>
+      <w:r>
+        <w:t>A dokumentumok felosztása mappák és tárolás szerint:</w:t>
+      </w:r>
+      <w:r>
+        <w:t xml:space="preserve"> </w:t>
+      </w:r>
+      <w:r>
+        <w:t>Back-end dokumentumok, GUI dokumentumok, Kép mellékletek, Eseménynapló, Összesített dokumentálás / beadandó (pl.: PAD)</w:t>
+      </w:r>
+      <w:r>
+        <w:t>. Back-end dokumentumok alatt értjük az SQL adatbázist is, és a benne tárolt cellákat. Például a játék során megjelenő kérdések és válaszol.</w:t>
       </w:r>
     </w:p>
     <w:p>
@@ -973,7 +1136,6 @@
         </w:numPr>
       </w:pPr>
       <w:r>
-        <w:lastRenderedPageBreak/>
         <w:t>Mi az a frontend?</w:t>
       </w:r>
     </w:p>
@@ -1032,10 +1194,11 @@
         <w:rPr>
           <w:noProof/>
         </w:rPr>
+        <w:lastRenderedPageBreak/>
         <w:drawing>
-          <wp:inline distT="0" distB="0" distL="0" distR="0" wp14:anchorId="38F41C80" wp14:editId="10FF1892">
-            <wp:extent cx="4607626" cy="2159943"/>
-            <wp:effectExtent l="0" t="0" r="2540" b="0"/>
+          <wp:inline distT="0" distB="0" distL="0" distR="0" wp14:anchorId="38F41C80" wp14:editId="7115FEFD">
+            <wp:extent cx="4584700" cy="2149196"/>
+            <wp:effectExtent l="0" t="0" r="6350" b="3810"/>
             <wp:docPr id="10" name="Kép 10" descr="https://dl.dropboxusercontent.com/s/a7fs76xzri5ob19/firefox_LmbYovoHpr.png"/>
             <wp:cNvGraphicFramePr>
               <a:graphicFrameLocks xmlns:a="http://schemas.openxmlformats.org/drawingml/2006/main" noChangeAspect="1"/>
@@ -1050,7 +1213,7 @@
                     </pic:cNvPicPr>
                   </pic:nvPicPr>
                   <pic:blipFill>
-                    <a:blip r:embed="rId11" cstate="print">
+                    <a:blip r:embed="rId13" cstate="print">
                       <a:extLst>
                         <a:ext uri="{28A0092B-C50C-407E-A947-70E740481C1C}">
                           <a14:useLocalDpi xmlns:a14="http://schemas.microsoft.com/office/drawing/2010/main" val="0"/>
@@ -1065,7 +1228,7 @@
                   <pic:spPr bwMode="auto">
                     <a:xfrm>
                       <a:off x="0" y="0"/>
-                      <a:ext cx="4611073" cy="2161559"/>
+                      <a:ext cx="4617083" cy="2164377"/>
                     </a:xfrm>
                     <a:prstGeom prst="rect">
                       <a:avLst/>
@@ -1203,6 +1366,65 @@
       </w:r>
     </w:p>
     <w:p>
+      <w:pPr>
+        <w:ind w:firstLine="0"/>
+        <w:jc w:val="center"/>
+      </w:pPr>
+      <w:r>
+        <w:rPr>
+          <w:noProof/>
+        </w:rPr>
+        <w:drawing>
+          <wp:inline distT="0" distB="0" distL="0" distR="0" wp14:anchorId="4E9E07D5" wp14:editId="62C659E6">
+            <wp:extent cx="4324350" cy="2125812"/>
+            <wp:effectExtent l="0" t="0" r="0" b="8255"/>
+            <wp:docPr id="16" name="Kép 16" descr="https://dl.dropboxusercontent.com/s/39e2q9uqah8df5u/firefox_X1POvRcOIK.png"/>
+            <wp:cNvGraphicFramePr>
+              <a:graphicFrameLocks xmlns:a="http://schemas.openxmlformats.org/drawingml/2006/main" noChangeAspect="1"/>
+            </wp:cNvGraphicFramePr>
+            <a:graphic xmlns:a="http://schemas.openxmlformats.org/drawingml/2006/main">
+              <a:graphicData uri="http://schemas.openxmlformats.org/drawingml/2006/picture">
+                <pic:pic xmlns:pic="http://schemas.openxmlformats.org/drawingml/2006/picture">
+                  <pic:nvPicPr>
+                    <pic:cNvPr id="0" name="Picture 3" descr="https://dl.dropboxusercontent.com/s/39e2q9uqah8df5u/firefox_X1POvRcOIK.png"/>
+                    <pic:cNvPicPr>
+                      <a:picLocks noChangeAspect="1" noChangeArrowheads="1"/>
+                    </pic:cNvPicPr>
+                  </pic:nvPicPr>
+                  <pic:blipFill>
+                    <a:blip r:embed="rId14" cstate="print">
+                      <a:extLst>
+                        <a:ext uri="{28A0092B-C50C-407E-A947-70E740481C1C}">
+                          <a14:useLocalDpi xmlns:a14="http://schemas.microsoft.com/office/drawing/2010/main" val="0"/>
+                        </a:ext>
+                      </a:extLst>
+                    </a:blip>
+                    <a:srcRect/>
+                    <a:stretch>
+                      <a:fillRect/>
+                    </a:stretch>
+                  </pic:blipFill>
+                  <pic:spPr bwMode="auto">
+                    <a:xfrm>
+                      <a:off x="0" y="0"/>
+                      <a:ext cx="4326873" cy="2127052"/>
+                    </a:xfrm>
+                    <a:prstGeom prst="rect">
+                      <a:avLst/>
+                    </a:prstGeom>
+                    <a:noFill/>
+                    <a:ln>
+                      <a:noFill/>
+                    </a:ln>
+                  </pic:spPr>
+                </pic:pic>
+              </a:graphicData>
+            </a:graphic>
+          </wp:inline>
+        </w:drawing>
+      </w:r>
+    </w:p>
+    <w:p>
       <w:r>
         <w:t xml:space="preserve">A legnagyobb </w:t>
       </w:r>
@@ -1227,14 +1449,14 @@
     </w:p>
     <w:p>
       <w:r>
-        <w:t xml:space="preserve">A megfelelő arányokat a HTML képes betartani, ha az objektumokat a képernyőhöz viszonyítva számoljuk. Ezt úgy lehet elérni, hogy folyamatosan rendezzük a csoportokat, </w:t>
+        <w:t>A megfelelő arányokat a HTML képes betartani, ha az objektumokat a képernyőhöz viszonyítva számoljuk. Ezt úgy lehet elérni, hogy folyamatosan rendezzük a csoportokat, például a képernyő közepére, szélére, legaljára rendezzük az objektumokat. Innentől fogva az applikáció minden platformon megfelelő méretezéssel jelenik meg. Ez viszont rengeteg tesztelést igényel</w:t>
+      </w:r>
+      <w:r>
+        <w:t xml:space="preserve">, mivel az applikációt folyamatosan bővíteni szeretnénk. </w:t>
       </w:r>
       <w:r>
         <w:lastRenderedPageBreak/>
-        <w:t>például a képernyő közepére, szélére, legaljára rendezzük az objektumokat. Innentől fogva az applikáció minden platformon megfelelő méretezéssel jelenik meg. Ez viszont rengeteg tesztelést igényel</w:t>
-      </w:r>
-      <w:r>
-        <w:t>, mivel az applikációt folyamatosan bővíteni szeretnénk. Szerencsére a rendezés elősegíti a bővíthetőséget</w:t>
+        <w:t>Szerencsére a rendezés elősegíti a bővíthetőséget</w:t>
       </w:r>
       <w:r>
         <w:t>, mivel képesek vagyunk rendezni az elemeket tetszés szerint, a meglévő elemek befolyásolása nélkül.</w:t>
@@ -1266,9 +1488,9 @@
           <w:noProof/>
         </w:rPr>
         <w:drawing>
-          <wp:inline distT="0" distB="0" distL="0" distR="0" wp14:anchorId="15425952" wp14:editId="6CB8B199">
-            <wp:extent cx="3688771" cy="1953491"/>
-            <wp:effectExtent l="0" t="0" r="6985" b="8890"/>
+          <wp:inline distT="0" distB="0" distL="0" distR="0" wp14:anchorId="15425952" wp14:editId="66F61FC2">
+            <wp:extent cx="3676650" cy="1947071"/>
+            <wp:effectExtent l="0" t="0" r="0" b="0"/>
             <wp:docPr id="1" name="Kép 1"/>
             <wp:cNvGraphicFramePr>
               <a:graphicFrameLocks xmlns:a="http://schemas.openxmlformats.org/drawingml/2006/main" noChangeAspect="1"/>
@@ -1281,7 +1503,7 @@
                     <pic:cNvPicPr/>
                   </pic:nvPicPr>
                   <pic:blipFill>
-                    <a:blip r:embed="rId12"/>
+                    <a:blip r:embed="rId15"/>
                     <a:stretch>
                       <a:fillRect/>
                     </a:stretch>
@@ -1289,7 +1511,7 @@
                   <pic:spPr>
                     <a:xfrm>
                       <a:off x="0" y="0"/>
-                      <a:ext cx="3688771" cy="1953491"/>
+                      <a:ext cx="3690783" cy="1954556"/>
                     </a:xfrm>
                     <a:prstGeom prst="rect">
                       <a:avLst/>
@@ -1445,7 +1667,7 @@
                     </pic:cNvPicPr>
                   </pic:nvPicPr>
                   <pic:blipFill>
-                    <a:blip r:embed="rId13">
+                    <a:blip r:embed="rId16">
                       <a:extLst>
                         <a:ext uri="{28A0092B-C50C-407E-A947-70E740481C1C}">
                           <a14:useLocalDpi xmlns:a14="http://schemas.microsoft.com/office/drawing/2010/main" val="0"/>
@@ -1541,7 +1763,7 @@
                     </pic:cNvPicPr>
                   </pic:nvPicPr>
                   <pic:blipFill>
-                    <a:blip r:embed="rId14" cstate="print">
+                    <a:blip r:embed="rId17" cstate="print">
                       <a:extLst>
                         <a:ext uri="{28A0092B-C50C-407E-A947-70E740481C1C}">
                           <a14:useLocalDpi xmlns:a14="http://schemas.microsoft.com/office/drawing/2010/main" val="0"/>
@@ -1686,8 +1908,15 @@
           <w:rFonts w:eastAsia="Times New Roman" w:cs="Lohit Hindi"/>
           <w:szCs w:val="24"/>
         </w:rPr>
+        <w:t xml:space="preserve">A HTML használatával lehetséges képeket és videókat is importálni, még akár zenét is. Az applikációban használt média elemeket mappába rendezve vannak tárolva, így könnyebb megtalálni a megfelelő file típust. Támogatott file típusok </w:t>
+      </w:r>
+      <w:r>
+        <w:rPr>
+          <w:rFonts w:eastAsia="Times New Roman" w:cs="Lohit Hindi"/>
+          <w:szCs w:val="24"/>
+        </w:rPr>
         <w:lastRenderedPageBreak/>
-        <w:t>A HTML használatával lehetséges képeket és videókat is importálni, még akár zenét is. Az applikációban használt média elemeket mappába rendezve vannak tárolva, így könnyebb megtalálni a megfelelő file típust. Támogatott file típusok között van: MP4, PNG, WAV.</w:t>
+        <w:t>között van: MP4, PNG, WAV.</w:t>
       </w:r>
       <w:r>
         <w:rPr>
@@ -1837,7 +2066,7 @@
                     <pic:cNvPicPr/>
                   </pic:nvPicPr>
                   <pic:blipFill>
-                    <a:blip r:embed="rId15"/>
+                    <a:blip r:embed="rId18"/>
                     <a:stretch>
                       <a:fillRect/>
                     </a:stretch>
@@ -2177,7 +2406,6 @@
         <w:rPr>
           <w:noProof/>
         </w:rPr>
-        <w:lastRenderedPageBreak/>
         <w:drawing>
           <wp:inline distT="0" distB="0" distL="0" distR="0" wp14:anchorId="0729A214" wp14:editId="75455962">
             <wp:extent cx="4066658" cy="2202873"/>
@@ -2196,7 +2424,7 @@
                     </pic:cNvPicPr>
                   </pic:nvPicPr>
                   <pic:blipFill>
-                    <a:blip r:embed="rId16" cstate="print">
+                    <a:blip r:embed="rId19" cstate="print">
                       <a:extLst>
                         <a:ext uri="{28A0092B-C50C-407E-A947-70E740481C1C}">
                           <a14:useLocalDpi xmlns:a14="http://schemas.microsoft.com/office/drawing/2010/main" val="0"/>
@@ -2283,6 +2511,7 @@
         <w:rPr>
           <w:noProof/>
         </w:rPr>
+        <w:lastRenderedPageBreak/>
         <w:drawing>
           <wp:inline distT="0" distB="0" distL="0" distR="0" wp14:anchorId="0D502A88" wp14:editId="1B019562">
             <wp:extent cx="5539839" cy="2660139"/>
@@ -2301,7 +2530,7 @@
                     </pic:cNvPicPr>
                   </pic:nvPicPr>
                   <pic:blipFill>
-                    <a:blip r:embed="rId17" cstate="print">
+                    <a:blip r:embed="rId20" cstate="print">
                       <a:extLst>
                         <a:ext uri="{28A0092B-C50C-407E-A947-70E740481C1C}">
                           <a14:useLocalDpi xmlns:a14="http://schemas.microsoft.com/office/drawing/2010/main" val="0"/>
@@ -2348,6 +2577,29 @@
         </w:rPr>
         <w:t>Valós idejű tesztelésre példa, új sorok egyből megjelennek az applikációban</w:t>
       </w:r>
+      <w:r>
+        <w:rPr>
+          <w:rFonts w:eastAsia="Times New Roman"/>
+          <w:i/>
+        </w:rPr>
+        <w:t xml:space="preserve">, Visual </w:t>
+      </w:r>
+      <w:proofErr w:type="spellStart"/>
+      <w:r>
+        <w:rPr>
+          <w:rFonts w:eastAsia="Times New Roman"/>
+          <w:i/>
+        </w:rPr>
+        <w:t>Studio</w:t>
+      </w:r>
+      <w:proofErr w:type="spellEnd"/>
+      <w:r>
+        <w:rPr>
+          <w:rFonts w:eastAsia="Times New Roman"/>
+          <w:i/>
+        </w:rPr>
+        <w:t xml:space="preserve"> sajna nem engedi a virtuális képernyő forgatását</w:t>
+      </w:r>
     </w:p>
     <w:p>
       <w:pPr>
@@ -2547,7 +2799,6 @@
         <w:rPr>
           <w:noProof/>
         </w:rPr>
-        <w:lastRenderedPageBreak/>
         <w:drawing>
           <wp:inline distT="0" distB="0" distL="0" distR="0" wp14:anchorId="7155BCC6" wp14:editId="1E4810F3">
             <wp:extent cx="3446739" cy="2867891"/>
@@ -2566,7 +2817,7 @@
                     </pic:cNvPicPr>
                   </pic:nvPicPr>
                   <pic:blipFill>
-                    <a:blip r:embed="rId18" cstate="print">
+                    <a:blip r:embed="rId21" cstate="print">
                       <a:extLst>
                         <a:ext uri="{28A0092B-C50C-407E-A947-70E740481C1C}">
                           <a14:useLocalDpi xmlns:a14="http://schemas.microsoft.com/office/drawing/2010/main" val="0"/>
@@ -2611,6 +2862,7 @@
           <w:rFonts w:eastAsia="Times New Roman"/>
           <w:i/>
         </w:rPr>
+        <w:lastRenderedPageBreak/>
         <w:t>Android Operációs rendszer beállítása, vagy képernyő arány</w:t>
       </w:r>
     </w:p>
@@ -2662,7 +2914,7 @@
                     </pic:cNvPicPr>
                   </pic:nvPicPr>
                   <pic:blipFill>
-                    <a:blip r:embed="rId19" cstate="print">
+                    <a:blip r:embed="rId22" cstate="print">
                       <a:extLst>
                         <a:ext uri="{28A0092B-C50C-407E-A947-70E740481C1C}">
                           <a14:useLocalDpi xmlns:a14="http://schemas.microsoft.com/office/drawing/2010/main" val="0"/>
@@ -2815,27 +3067,300 @@
     </w:p>
     <w:p>
       <w:pPr>
+        <w:pStyle w:val="Listaszerbekezds"/>
+        <w:ind w:left="360" w:firstLine="0"/>
         <w:jc w:val="center"/>
-      </w:pPr>
-      <w:r>
-        <w:rPr>
-          <w:rFonts w:eastAsia="Times New Roman"/>
-        </w:rPr>
-        <w:t>…</w:t>
-      </w:r>
+        <w:rPr>
+          <w:color w:val="800000"/>
+        </w:rPr>
+      </w:pPr>
+    </w:p>
+    <w:p>
+      <w:pPr>
+        <w:pStyle w:val="Cmsor1"/>
+      </w:pPr>
+      <w:r>
+        <w:t>Fejlesztés</w:t>
+      </w:r>
+    </w:p>
+    <w:p>
+      <w:pPr>
+        <w:pStyle w:val="Listaszerbekezds"/>
+        <w:ind w:left="0" w:firstLine="0"/>
+        <w:contextualSpacing w:val="0"/>
+        <w:jc w:val="center"/>
+      </w:pPr>
+      <w:r>
+        <w:drawing>
+          <wp:inline distT="0" distB="0" distL="0" distR="0" wp14:anchorId="2AD676B4" wp14:editId="6CED9004">
+            <wp:extent cx="4933950" cy="2239223"/>
+            <wp:effectExtent l="0" t="0" r="0" b="8890"/>
+            <wp:docPr id="21" name="Kép 21"/>
+            <wp:cNvGraphicFramePr>
+              <a:graphicFrameLocks xmlns:a="http://schemas.openxmlformats.org/drawingml/2006/main" noChangeAspect="1"/>
+            </wp:cNvGraphicFramePr>
+            <a:graphic xmlns:a="http://schemas.openxmlformats.org/drawingml/2006/main">
+              <a:graphicData uri="http://schemas.openxmlformats.org/drawingml/2006/picture">
+                <pic:pic xmlns:pic="http://schemas.openxmlformats.org/drawingml/2006/picture">
+                  <pic:nvPicPr>
+                    <pic:cNvPr id="1" name=""/>
+                    <pic:cNvPicPr/>
+                  </pic:nvPicPr>
+                  <pic:blipFill>
+                    <a:blip r:embed="rId23"/>
+                    <a:stretch>
+                      <a:fillRect/>
+                    </a:stretch>
+                  </pic:blipFill>
+                  <pic:spPr>
+                    <a:xfrm>
+                      <a:off x="0" y="0"/>
+                      <a:ext cx="4951872" cy="2247357"/>
+                    </a:xfrm>
+                    <a:prstGeom prst="rect">
+                      <a:avLst/>
+                    </a:prstGeom>
+                  </pic:spPr>
+                </pic:pic>
+              </a:graphicData>
+            </a:graphic>
+          </wp:inline>
+        </w:drawing>
+      </w:r>
+    </w:p>
+    <w:p>
+      <w:pPr>
+        <w:pStyle w:val="Listaszerbekezds"/>
+        <w:numPr>
+          <w:ilvl w:val="0"/>
+          <w:numId w:val="9"/>
+        </w:numPr>
+      </w:pPr>
+      <w:r>
+        <w:t>Fejlesztés menete</w:t>
+      </w:r>
+    </w:p>
+    <w:p>
+      <w:pPr>
+        <w:jc w:val="left"/>
+        <w:rPr>
+          <w:rFonts w:eastAsia="Times New Roman"/>
+        </w:rPr>
+      </w:pPr>
+      <w:r>
+        <w:rPr>
+          <w:rFonts w:eastAsia="Times New Roman"/>
+        </w:rPr>
+        <w:t xml:space="preserve">Az alkalmazás bővítésének legfontosabb része a számolások </w:t>
+      </w:r>
+      <w:r>
+        <w:rPr>
+          <w:rFonts w:eastAsia="Times New Roman"/>
+        </w:rPr>
+        <w:t>helyes elvégzése, és kiírása.</w:t>
+      </w:r>
+      <w:r>
+        <w:rPr>
+          <w:rFonts w:eastAsia="Times New Roman"/>
+        </w:rPr>
+        <w:t xml:space="preserve"> Ennek a fejlesztési rétegnek jól kell kommunikálnia az alkalmazás backend </w:t>
+      </w:r>
+      <w:r>
+        <w:rPr>
+          <w:rFonts w:eastAsia="Times New Roman"/>
+        </w:rPr>
+        <w:lastRenderedPageBreak/>
+        <w:t>részével. Egy adatbázisba csak helyes értékeket szabad felvinni, különben hibába ütközünk. Ha pedig a felhasználó nem megfelelő értékeket visz fel, akkor azt ki kell jelezni is. Ez nem különbözteti meg azt, hogy a backend ettől függetlenül tartalmazhat hibakezelést, de ezt természetesen tudatni kell a felhasználóval.</w:t>
+      </w:r>
+      <w:r>
+        <w:rPr>
+          <w:rFonts w:eastAsia="Times New Roman"/>
+        </w:rPr>
+        <w:t xml:space="preserve"> </w:t>
+      </w:r>
+      <w:r>
+        <w:rPr>
+          <w:rFonts w:eastAsia="Times New Roman"/>
+        </w:rPr>
+        <w:t xml:space="preserve">A fejlesztésnek folyamatosan figyelembe kell vennie a platform függőséget is, például Firefox, Chrome, és telefonra a </w:t>
+      </w:r>
+      <w:proofErr w:type="spellStart"/>
+      <w:r>
+        <w:t>Cordova</w:t>
+      </w:r>
+      <w:proofErr w:type="spellEnd"/>
       <w:r>
         <w:t>.</w:t>
       </w:r>
     </w:p>
     <w:p>
       <w:pPr>
-        <w:rPr>
-          <w:color w:val="800000"/>
-        </w:rPr>
-      </w:pPr>
+        <w:jc w:val="left"/>
+        <w:rPr>
+          <w:rFonts w:eastAsia="Times New Roman"/>
+        </w:rPr>
+      </w:pPr>
+      <w:r>
+        <w:rPr>
+          <w:rFonts w:eastAsia="Times New Roman"/>
+        </w:rPr>
+        <w:t xml:space="preserve">A programra használt navigálás és műveletek inicializálását a HTML és a JavaScript végzi el. A HTML-ben szereplő objektumok, például gombok által kerülnek meghívásra különböző műveletek. </w:t>
+      </w:r>
+    </w:p>
+    <w:p>
+      <w:pPr>
+        <w:jc w:val="left"/>
+        <w:rPr>
+          <w:rFonts w:eastAsia="Times New Roman"/>
+        </w:rPr>
+      </w:pPr>
+      <w:r>
+        <w:rPr>
+          <w:rFonts w:eastAsia="Times New Roman"/>
+        </w:rPr>
+        <w:t>Ezek között a műveletek között van az adatbázisból való lekérdezés is. Ezekkel az adatokkal pedig úgy kell bánni, hogy azok felhasználhatóak legyenek a megjelenítésre.</w:t>
+      </w:r>
+      <w:r>
+        <w:rPr>
+          <w:rFonts w:eastAsia="Times New Roman"/>
+        </w:rPr>
+        <w:t xml:space="preserve"> </w:t>
+      </w:r>
+      <w:r>
+        <w:rPr>
+          <w:rFonts w:eastAsia="Times New Roman"/>
+        </w:rPr>
+        <w:t>A feldolgozott adatokat pedig a backend részére, a szerver adatbázisára küldjük további feldolgozásra. Az innen érkező válasz alapján pedig folytatódik a program élet ciklusa.</w:t>
+      </w:r>
+      <w:r>
+        <w:rPr>
+          <w:rFonts w:eastAsia="Times New Roman"/>
+        </w:rPr>
+        <w:t xml:space="preserve"> Tehát fontos feltételezni, hogy ezek között a pontok között bármikor lehetnek hibák, és ezeket kezelni kell.</w:t>
+      </w:r>
+      <w:r>
+        <w:rPr>
+          <w:rFonts w:eastAsia="Times New Roman"/>
+        </w:rPr>
+        <w:t xml:space="preserve"> Ezek közé a hibajelzések közé sorolható a szövegdobozos hibaüzenetek, amik visszajelzést adnak arról, hogy nem megfelelő adatot vitt fel a felhasználó, vagy ha esetleg éppen nem elérhető a szerver.</w:t>
+      </w:r>
+      <w:r>
+        <w:rPr>
+          <w:rFonts w:eastAsia="Times New Roman"/>
+        </w:rPr>
+        <w:t xml:space="preserve"> </w:t>
+      </w:r>
+    </w:p>
+    <w:p>
+      <w:pPr>
+        <w:pStyle w:val="Listaszerbekezds"/>
+        <w:numPr>
+          <w:ilvl w:val="0"/>
+          <w:numId w:val="9"/>
+        </w:numPr>
+      </w:pPr>
+      <w:r>
+        <w:t>Backend</w:t>
+      </w:r>
+      <w:r>
+        <w:t xml:space="preserve"> fejlesztés</w:t>
+      </w:r>
+    </w:p>
+    <w:p>
+      <w:pPr>
+        <w:jc w:val="left"/>
+        <w:rPr>
+          <w:rFonts w:eastAsia="Times New Roman"/>
+        </w:rPr>
+      </w:pPr>
+      <w:r>
+        <w:rPr>
+          <w:rFonts w:eastAsia="Times New Roman"/>
+        </w:rPr>
+        <w:t>Elsősorban az applikáció „agya” kell, ahol tárolni lehet a játékos teljesítményét, és bővíteni lehet a játék során előforduló kérdéseket.</w:t>
+      </w:r>
+      <w:r>
+        <w:rPr>
+          <w:rFonts w:eastAsia="Times New Roman"/>
+        </w:rPr>
+        <w:t xml:space="preserve"> Ezt megelőzi az adatbázis tervezése. Fontos </w:t>
+      </w:r>
+      <w:r>
+        <w:rPr>
+          <w:rFonts w:eastAsia="Times New Roman"/>
+        </w:rPr>
+        <w:t>tudni,</w:t>
+      </w:r>
+      <w:r>
+        <w:rPr>
+          <w:rFonts w:eastAsia="Times New Roman"/>
+        </w:rPr>
+        <w:t xml:space="preserve"> hogy milyen adatokkal akarunk dolgozni, később ezeket kiegészíteni már nehezebb.</w:t>
+      </w:r>
+      <w:r>
+        <w:rPr>
+          <w:rFonts w:eastAsia="Times New Roman"/>
+        </w:rPr>
+        <w:t xml:space="preserve"> A szerveroldali kommunikációnak emellett kezelnie kell a helytelen adatokat, máskülönben a felhasználók visszaélhetnek a program hibájával.</w:t>
+      </w:r>
+    </w:p>
+    <w:p>
+      <w:pPr>
+        <w:pStyle w:val="Listaszerbekezds"/>
+        <w:numPr>
+          <w:ilvl w:val="0"/>
+          <w:numId w:val="9"/>
+        </w:numPr>
+      </w:pPr>
+      <w:r>
+        <w:t>Frontend</w:t>
+      </w:r>
+      <w:r>
+        <w:t xml:space="preserve"> fejlesztés</w:t>
+      </w:r>
+    </w:p>
+    <w:p>
+      <w:pPr>
+        <w:jc w:val="left"/>
+        <w:rPr>
+          <w:rFonts w:eastAsia="Times New Roman"/>
+        </w:rPr>
+      </w:pPr>
+      <w:r>
+        <w:rPr>
+          <w:rFonts w:eastAsia="Times New Roman"/>
+        </w:rPr>
+        <w:t xml:space="preserve">Egy működő alappal már lehet </w:t>
+      </w:r>
+      <w:r>
+        <w:rPr>
+          <w:rFonts w:eastAsia="Times New Roman"/>
+        </w:rPr>
+        <w:t>fejleszteni a frontendet.</w:t>
+      </w:r>
+      <w:r>
+        <w:rPr>
+          <w:rFonts w:eastAsia="Times New Roman"/>
+        </w:rPr>
+        <w:t xml:space="preserve"> Itt jön figyelembe a tesztelés hangsúlya, mivel van lehetőség arra, hogy a kód futtatása közben fejlesszük a felhasználói felületet. Az adatbázist ilyenkor nem kell már szerkeszteni, később esetleg lehet bővíteni, de több lehetőségünk van a frontenden hasznosítani ezeket. Ugyan azok az adatok több helyen is előfordulnak, és többször lehet újra hasznosítani őket.</w:t>
+      </w:r>
+      <w:r>
+        <w:rPr>
+          <w:rFonts w:eastAsia="Times New Roman"/>
+        </w:rPr>
+        <w:t xml:space="preserve"> Ilyenre példa a felhasználó nevének kiírása, vagy a „kérdések” lekérdezése</w:t>
+      </w:r>
+      <w:r>
+        <w:rPr>
+          <w:rFonts w:eastAsia="Times New Roman"/>
+        </w:rPr>
+        <w:t>.</w:t>
+      </w:r>
+      <w:bookmarkStart w:id="0" w:name="_GoBack"/>
+      <w:bookmarkEnd w:id="0"/>
     </w:p>
     <w:sectPr>
-      <w:footerReference w:type="default" r:id="rId20"/>
+      <w:footerReference w:type="default" r:id="rId24"/>
       <w:pgSz w:w="11906" w:h="16838" w:code="9"/>
       <w:pgMar w:top="1418" w:right="1418" w:bottom="1418" w:left="1418" w:header="1134" w:footer="1134" w:gutter="567"/>
       <w:pgNumType w:start="15"/>
@@ -5708,7 +6233,7 @@
 </file>
 
 <file path=customXml/itemProps1.xml><?xml version="1.0" encoding="utf-8"?>
-<ds:datastoreItem xmlns:ds="http://schemas.openxmlformats.org/officeDocument/2006/customXml" ds:itemID="{875A3871-C7D8-4C5A-9C05-2748AE4D0615}">
+<ds:datastoreItem xmlns:ds="http://schemas.openxmlformats.org/officeDocument/2006/customXml" ds:itemID="{D7BD72C8-AC6C-4461-92C3-4C75F3637D40}">
   <ds:schemaRefs>
     <ds:schemaRef ds:uri="http://schemas.openxmlformats.org/officeDocument/2006/bibliography"/>
   </ds:schemaRefs>

</xml_diff>